<commit_message>
Steps to Create an AWS instance
</commit_message>
<xml_diff>
--- a/EC2 Instance Creation Steps in Lab.docx
+++ b/EC2 Instance Creation Steps in Lab.docx
@@ -473,13 +473,8 @@
       </w:r>
     </w:p>
     <w:p>
-      <w:proofErr w:type="spellStart"/>
-      <w:r>
-        <w:t>sudo</w:t>
-      </w:r>
-      <w:proofErr w:type="spellEnd"/>
-      <w:r>
-        <w:t xml:space="preserve"> apt update</w:t>
+      <w:r>
+        <w:t>sudo apt update</w:t>
       </w:r>
     </w:p>
     <w:p>
@@ -512,7 +507,6 @@
           <w14:ligatures w14:val="none"/>
         </w:rPr>
       </w:pPr>
-      <w:proofErr w:type="spellStart"/>
       <w:r>
         <w:rPr>
           <w:rFonts w:ascii="inherit" w:eastAsia="Times New Roman" w:hAnsi="inherit" w:cs="Courier New"/>
@@ -522,19 +516,7 @@
           <w:lang w:eastAsia="en-IN"/>
           <w14:ligatures w14:val="none"/>
         </w:rPr>
-        <w:t>sudo</w:t>
-      </w:r>
-      <w:proofErr w:type="spellEnd"/>
-      <w:r>
-        <w:rPr>
-          <w:rFonts w:ascii="inherit" w:eastAsia="Times New Roman" w:hAnsi="inherit" w:cs="Courier New"/>
-          <w:kern w:val="0"/>
-          <w:sz w:val="20"/>
-          <w:bdr w:val="none" w:sz="0" w:space="0" w:color="auto" w:frame="1"/>
-          <w:lang w:eastAsia="en-IN"/>
-          <w14:ligatures w14:val="none"/>
-        </w:rPr>
-        <w:t xml:space="preserve"> apt-get install openjdk-8-jdk</w:t>
+        <w:t>sudo apt-get install openjdk-8-jdk</w:t>
       </w:r>
     </w:p>
     <w:p>
@@ -566,43 +548,7 @@
           <w:rFonts w:ascii="inherit" w:hAnsi="inherit"/>
           <w:bdr w:val="none" w:sz="0" w:space="0" w:color="auto" w:frame="1"/>
         </w:rPr>
-        <w:t>/</w:t>
-      </w:r>
-      <w:proofErr w:type="spellStart"/>
-      <w:r>
-        <w:rPr>
-          <w:rStyle w:val="HTMLCode"/>
-          <w:rFonts w:ascii="inherit" w:hAnsi="inherit"/>
-          <w:bdr w:val="none" w:sz="0" w:space="0" w:color="auto" w:frame="1"/>
-        </w:rPr>
-        <w:t>usr</w:t>
-      </w:r>
-      <w:proofErr w:type="spellEnd"/>
-      <w:r>
-        <w:rPr>
-          <w:rStyle w:val="HTMLCode"/>
-          <w:rFonts w:ascii="inherit" w:hAnsi="inherit"/>
-          <w:bdr w:val="none" w:sz="0" w:space="0" w:color="auto" w:frame="1"/>
-        </w:rPr>
-        <w:t>/lib/</w:t>
-      </w:r>
-      <w:proofErr w:type="spellStart"/>
-      <w:r>
-        <w:rPr>
-          <w:rStyle w:val="HTMLCode"/>
-          <w:rFonts w:ascii="inherit" w:hAnsi="inherit"/>
-          <w:bdr w:val="none" w:sz="0" w:space="0" w:color="auto" w:frame="1"/>
-        </w:rPr>
-        <w:t>jvm</w:t>
-      </w:r>
-      <w:proofErr w:type="spellEnd"/>
-      <w:r>
-        <w:rPr>
-          <w:rStyle w:val="HTMLCode"/>
-          <w:rFonts w:ascii="inherit" w:hAnsi="inherit"/>
-          <w:bdr w:val="none" w:sz="0" w:space="0" w:color="auto" w:frame="1"/>
-        </w:rPr>
-        <w:t>/java-1.8.0-openjdk-amd64</w:t>
+        <w:t>/usr/lib/jvm/java-1.8.0-openjdk-amd64</w:t>
       </w:r>
     </w:p>
     <w:p>
@@ -613,6 +559,44 @@
           <w:rFonts w:ascii="var(--ff-mono)" w:hAnsi="var(--ff-mono)"/>
         </w:rPr>
       </w:pPr>
+    </w:p>
+    <w:p>
+      <w:r>
+        <w:t>For Docker installation see another file</w:t>
+      </w:r>
+    </w:p>
+    <w:p/>
+    <w:p/>
+    <w:p>
+      <w:r>
+        <w:t>Now install git</w:t>
+      </w:r>
+    </w:p>
+    <w:p>
+      <w:r>
+        <w:t>sudo apt install git</w:t>
+      </w:r>
+    </w:p>
+    <w:p/>
+    <w:p>
+      <w:r>
+        <w:t>git –version</w:t>
+      </w:r>
+    </w:p>
+    <w:p>
+      <w:r>
+        <w:t>Then configure the git</w:t>
+      </w:r>
+    </w:p>
+    <w:p>
+      <w:r>
+        <w:t>git config --global user.name "techelly"</w:t>
+      </w:r>
+    </w:p>
+    <w:p>
+      <w:r>
+        <w:t>git config --global user.email "prabhat@learnwithtechelly.com"</w:t>
+      </w:r>
     </w:p>
     <w:p/>
     <w:p/>

</xml_diff>

<commit_message>
Design example and code
</commit_message>
<xml_diff>
--- a/EC2 Instance Creation Steps in Lab.docx
+++ b/EC2 Instance Creation Steps in Lab.docx
@@ -473,8 +473,13 @@
       </w:r>
     </w:p>
     <w:p>
-      <w:r>
-        <w:t>sudo apt update</w:t>
+      <w:proofErr w:type="spellStart"/>
+      <w:r>
+        <w:t>sudo</w:t>
+      </w:r>
+      <w:proofErr w:type="spellEnd"/>
+      <w:r>
+        <w:t xml:space="preserve"> apt update</w:t>
       </w:r>
     </w:p>
     <w:p>
@@ -507,6 +512,7 @@
           <w14:ligatures w14:val="none"/>
         </w:rPr>
       </w:pPr>
+      <w:proofErr w:type="spellStart"/>
       <w:r>
         <w:rPr>
           <w:rFonts w:ascii="inherit" w:eastAsia="Times New Roman" w:hAnsi="inherit" w:cs="Courier New"/>
@@ -516,7 +522,19 @@
           <w:lang w:eastAsia="en-IN"/>
           <w14:ligatures w14:val="none"/>
         </w:rPr>
-        <w:t>sudo apt-get install openjdk-8-jdk</w:t>
+        <w:t>sudo</w:t>
+      </w:r>
+      <w:proofErr w:type="spellEnd"/>
+      <w:r>
+        <w:rPr>
+          <w:rFonts w:ascii="inherit" w:eastAsia="Times New Roman" w:hAnsi="inherit" w:cs="Courier New"/>
+          <w:kern w:val="0"/>
+          <w:sz w:val="20"/>
+          <w:bdr w:val="none" w:sz="0" w:space="0" w:color="auto" w:frame="1"/>
+          <w:lang w:eastAsia="en-IN"/>
+          <w14:ligatures w14:val="none"/>
+        </w:rPr>
+        <w:t xml:space="preserve"> apt-get install openjdk-8-jdk</w:t>
       </w:r>
     </w:p>
     <w:p>
@@ -548,7 +566,43 @@
           <w:rFonts w:ascii="inherit" w:hAnsi="inherit"/>
           <w:bdr w:val="none" w:sz="0" w:space="0" w:color="auto" w:frame="1"/>
         </w:rPr>
-        <w:t>/usr/lib/jvm/java-1.8.0-openjdk-amd64</w:t>
+        <w:t>/</w:t>
+      </w:r>
+      <w:proofErr w:type="spellStart"/>
+      <w:r>
+        <w:rPr>
+          <w:rStyle w:val="HTMLCode"/>
+          <w:rFonts w:ascii="inherit" w:hAnsi="inherit"/>
+          <w:bdr w:val="none" w:sz="0" w:space="0" w:color="auto" w:frame="1"/>
+        </w:rPr>
+        <w:t>usr</w:t>
+      </w:r>
+      <w:proofErr w:type="spellEnd"/>
+      <w:r>
+        <w:rPr>
+          <w:rStyle w:val="HTMLCode"/>
+          <w:rFonts w:ascii="inherit" w:hAnsi="inherit"/>
+          <w:bdr w:val="none" w:sz="0" w:space="0" w:color="auto" w:frame="1"/>
+        </w:rPr>
+        <w:t>/lib/</w:t>
+      </w:r>
+      <w:proofErr w:type="spellStart"/>
+      <w:r>
+        <w:rPr>
+          <w:rStyle w:val="HTMLCode"/>
+          <w:rFonts w:ascii="inherit" w:hAnsi="inherit"/>
+          <w:bdr w:val="none" w:sz="0" w:space="0" w:color="auto" w:frame="1"/>
+        </w:rPr>
+        <w:t>jvm</w:t>
+      </w:r>
+      <w:proofErr w:type="spellEnd"/>
+      <w:r>
+        <w:rPr>
+          <w:rStyle w:val="HTMLCode"/>
+          <w:rFonts w:ascii="inherit" w:hAnsi="inherit"/>
+          <w:bdr w:val="none" w:sz="0" w:space="0" w:color="auto" w:frame="1"/>
+        </w:rPr>
+        <w:t>/java-1.8.0-openjdk-amd64</w:t>
       </w:r>
     </w:p>
     <w:p>
@@ -556,6 +610,124 @@
         <w:pStyle w:val="HTMLPreformatted"/>
         <w:textAlignment w:val="baseline"/>
         <w:rPr>
+          <w:rStyle w:val="HTMLCode"/>
+          <w:rFonts w:ascii="inherit" w:hAnsi="inherit"/>
+          <w:bdr w:val="none" w:sz="0" w:space="0" w:color="auto" w:frame="1"/>
+        </w:rPr>
+      </w:pPr>
+      <w:r>
+        <w:rPr>
+          <w:rStyle w:val="HTMLCode"/>
+          <w:rFonts w:ascii="inherit" w:hAnsi="inherit"/>
+          <w:bdr w:val="none" w:sz="0" w:space="0" w:color="auto" w:frame="1"/>
+        </w:rPr>
+        <w:t xml:space="preserve">or </w:t>
+      </w:r>
+    </w:p>
+    <w:p>
+      <w:pPr>
+        <w:pStyle w:val="HTMLPreformatted"/>
+        <w:textAlignment w:val="baseline"/>
+        <w:rPr>
+          <w:rStyle w:val="HTMLCode"/>
+          <w:rFonts w:ascii="inherit" w:hAnsi="inherit"/>
+          <w:bdr w:val="none" w:sz="0" w:space="0" w:color="auto" w:frame="1"/>
+        </w:rPr>
+      </w:pPr>
+      <w:proofErr w:type="spellStart"/>
+      <w:r>
+        <w:rPr>
+          <w:rStyle w:val="HTMLCode"/>
+          <w:rFonts w:ascii="inherit" w:hAnsi="inherit"/>
+          <w:bdr w:val="none" w:sz="0" w:space="0" w:color="auto" w:frame="1"/>
+        </w:rPr>
+        <w:t>sudo</w:t>
+      </w:r>
+      <w:proofErr w:type="spellEnd"/>
+      <w:r>
+        <w:rPr>
+          <w:rStyle w:val="HTMLCode"/>
+          <w:rFonts w:ascii="inherit" w:hAnsi="inherit"/>
+          <w:bdr w:val="none" w:sz="0" w:space="0" w:color="auto" w:frame="1"/>
+        </w:rPr>
+        <w:t xml:space="preserve"> nano /etc/environment</w:t>
+      </w:r>
+    </w:p>
+    <w:p>
+      <w:pPr>
+        <w:pStyle w:val="HTMLPreformatted"/>
+        <w:textAlignment w:val="baseline"/>
+        <w:rPr>
+          <w:rStyle w:val="HTMLCode"/>
+          <w:rFonts w:ascii="inherit" w:hAnsi="inherit"/>
+          <w:bdr w:val="none" w:sz="0" w:space="0" w:color="auto" w:frame="1"/>
+        </w:rPr>
+      </w:pPr>
+      <w:r>
+        <w:rPr>
+          <w:rStyle w:val="HTMLCode"/>
+          <w:rFonts w:ascii="inherit" w:hAnsi="inherit"/>
+          <w:bdr w:val="none" w:sz="0" w:space="0" w:color="auto" w:frame="1"/>
+        </w:rPr>
+        <w:t xml:space="preserve">paste JAVA_HOME in path variable as below </w:t>
+      </w:r>
+    </w:p>
+    <w:p>
+      <w:pPr>
+        <w:pStyle w:val="HTMLPreformatted"/>
+        <w:textAlignment w:val="baseline"/>
+        <w:rPr>
+          <w:rStyle w:val="HTMLCode"/>
+          <w:rFonts w:ascii="inherit" w:hAnsi="inherit"/>
+          <w:bdr w:val="none" w:sz="0" w:space="0" w:color="auto" w:frame="1"/>
+        </w:rPr>
+      </w:pPr>
+      <w:r>
+        <w:rPr>
+          <w:noProof/>
+        </w:rPr>
+        <w:drawing>
+          <wp:inline distT="0" distB="0" distL="0" distR="0" wp14:anchorId="07180015" wp14:editId="172AD45B">
+            <wp:extent cx="5731510" cy="3223895"/>
+            <wp:effectExtent l="0" t="0" r="2540" b="0"/>
+            <wp:docPr id="526729124" name="Picture 1"/>
+            <wp:cNvGraphicFramePr>
+              <a:graphicFrameLocks xmlns:a="http://schemas.openxmlformats.org/drawingml/2006/main" noChangeAspect="1"/>
+            </wp:cNvGraphicFramePr>
+            <a:graphic xmlns:a="http://schemas.openxmlformats.org/drawingml/2006/main">
+              <a:graphicData uri="http://schemas.openxmlformats.org/drawingml/2006/picture">
+                <pic:pic xmlns:pic="http://schemas.openxmlformats.org/drawingml/2006/picture">
+                  <pic:nvPicPr>
+                    <pic:cNvPr id="526729124" name=""/>
+                    <pic:cNvPicPr/>
+                  </pic:nvPicPr>
+                  <pic:blipFill>
+                    <a:blip r:embed="rId15"/>
+                    <a:stretch>
+                      <a:fillRect/>
+                    </a:stretch>
+                  </pic:blipFill>
+                  <pic:spPr>
+                    <a:xfrm>
+                      <a:off x="0" y="0"/>
+                      <a:ext cx="5731510" cy="3223895"/>
+                    </a:xfrm>
+                    <a:prstGeom prst="rect">
+                      <a:avLst/>
+                    </a:prstGeom>
+                  </pic:spPr>
+                </pic:pic>
+              </a:graphicData>
+            </a:graphic>
+          </wp:inline>
+        </w:drawing>
+      </w:r>
+    </w:p>
+    <w:p>
+      <w:pPr>
+        <w:pStyle w:val="HTMLPreformatted"/>
+        <w:textAlignment w:val="baseline"/>
+        <w:rPr>
           <w:rFonts w:ascii="var(--ff-mono)" w:hAnsi="var(--ff-mono)"/>
         </w:rPr>
       </w:pPr>
@@ -569,12 +741,18 @@
     <w:p/>
     <w:p>
       <w:r>
+        <w:lastRenderedPageBreak/>
         <w:t>Now install git</w:t>
       </w:r>
     </w:p>
     <w:p>
-      <w:r>
-        <w:t>sudo apt install git</w:t>
+      <w:proofErr w:type="spellStart"/>
+      <w:r>
+        <w:t>sudo</w:t>
+      </w:r>
+      <w:proofErr w:type="spellEnd"/>
+      <w:r>
+        <w:t xml:space="preserve"> apt install git</w:t>
       </w:r>
     </w:p>
     <w:p/>
@@ -590,16 +768,199 @@
     </w:p>
     <w:p>
       <w:r>
-        <w:t>git config --global user.name "techelly"</w:t>
-      </w:r>
-    </w:p>
-    <w:p>
-      <w:r>
-        <w:t>git config --global user.email "prabhat@learnwithtechelly.com"</w:t>
-      </w:r>
+        <w:t>git config --global user.name "</w:t>
+      </w:r>
+      <w:proofErr w:type="spellStart"/>
+      <w:r>
+        <w:t>techelly</w:t>
+      </w:r>
+      <w:proofErr w:type="spellEnd"/>
+      <w:r>
+        <w:t>"</w:t>
+      </w:r>
+    </w:p>
+    <w:p>
+      <w:r>
+        <w:t xml:space="preserve">git config --global </w:t>
+      </w:r>
+      <w:proofErr w:type="spellStart"/>
+      <w:proofErr w:type="gramStart"/>
+      <w:r>
+        <w:t>user.email</w:t>
+      </w:r>
+      <w:proofErr w:type="spellEnd"/>
+      <w:proofErr w:type="gramEnd"/>
+      <w:r>
+        <w:t xml:space="preserve"> </w:t>
+      </w:r>
+      <w:hyperlink r:id="rId16" w:history="1">
+        <w:r>
+          <w:rPr>
+            <w:rStyle w:val="Hyperlink"/>
+          </w:rPr>
+          <w:t>prabhat@learnwithtechelly.com</w:t>
+        </w:r>
+      </w:hyperlink>
     </w:p>
     <w:p/>
+    <w:p>
+      <w:r>
+        <w:t xml:space="preserve">Install maven </w:t>
+      </w:r>
+    </w:p>
+    <w:p>
+      <w:r>
+        <w:t xml:space="preserve">Go </w:t>
+      </w:r>
+      <w:proofErr w:type="gramStart"/>
+      <w:r>
+        <w:t xml:space="preserve">to  </w:t>
+      </w:r>
+      <w:r>
+        <w:t>https://maven.apache.org/download.cgi</w:t>
+      </w:r>
+      <w:proofErr w:type="gramEnd"/>
+    </w:p>
+    <w:p>
+      <w:r>
+        <w:t>Copy the link for the binary tar.gz archive</w:t>
+      </w:r>
+    </w:p>
+    <w:p>
+      <w:r>
+        <w:t xml:space="preserve">Then </w:t>
+      </w:r>
+    </w:p>
+    <w:p>
+      <w:proofErr w:type="spellStart"/>
+      <w:r>
+        <w:t>wget</w:t>
+      </w:r>
+      <w:proofErr w:type="spellEnd"/>
+      <w:r>
+        <w:t xml:space="preserve"> </w:t>
+      </w:r>
+      <w:hyperlink r:id="rId17" w:history="1">
+        <w:r>
+          <w:rPr>
+            <w:rStyle w:val="Hyperlink"/>
+          </w:rPr>
+          <w:t>https://dlcdn.apache.org/maven/maven-3/3.9.2/binaries/apache-maven-3.9.2-bin.tar.gz</w:t>
+        </w:r>
+      </w:hyperlink>
+    </w:p>
+    <w:p>
+      <w:r>
+        <w:t>tar -</w:t>
+      </w:r>
+      <w:proofErr w:type="spellStart"/>
+      <w:r>
+        <w:t>xvf</w:t>
+      </w:r>
+      <w:proofErr w:type="spellEnd"/>
+      <w:r>
+        <w:t xml:space="preserve"> apache-maven-3.9.2-bin.tar.gz</w:t>
+      </w:r>
+    </w:p>
     <w:p/>
+    <w:p>
+      <w:r>
+        <w:t>Set Path of Maven</w:t>
+      </w:r>
+    </w:p>
+    <w:p>
+      <w:r>
+        <w:t>export M2_HOME=/home/ubuntu/apache-maven-3.9.2</w:t>
+      </w:r>
+    </w:p>
+    <w:p>
+      <w:r>
+        <w:t>export PATH="$M2_HOME/</w:t>
+      </w:r>
+      <w:proofErr w:type="gramStart"/>
+      <w:r>
+        <w:t>bin:$</w:t>
+      </w:r>
+      <w:proofErr w:type="gramEnd"/>
+      <w:r>
+        <w:t>PATH"</w:t>
+      </w:r>
+    </w:p>
+    <w:p>
+      <w:proofErr w:type="spellStart"/>
+      <w:r>
+        <w:t>sudo</w:t>
+      </w:r>
+      <w:proofErr w:type="spellEnd"/>
+      <w:r>
+        <w:t xml:space="preserve"> docker build --tag </w:t>
+      </w:r>
+      <w:proofErr w:type="spellStart"/>
+      <w:proofErr w:type="gramStart"/>
+      <w:r>
+        <w:t>helloworldexample</w:t>
+      </w:r>
+      <w:proofErr w:type="spellEnd"/>
+      <w:r>
+        <w:t xml:space="preserve"> .</w:t>
+      </w:r>
+      <w:proofErr w:type="gramEnd"/>
+    </w:p>
+    <w:p>
+      <w:proofErr w:type="spellStart"/>
+      <w:r>
+        <w:t>mvn</w:t>
+      </w:r>
+      <w:proofErr w:type="spellEnd"/>
+      <w:r>
+        <w:t xml:space="preserve"> install</w:t>
+      </w:r>
+    </w:p>
+    <w:p>
+      <w:r>
+        <w:t xml:space="preserve">in the pom.xml </w:t>
+      </w:r>
+    </w:p>
+    <w:p>
+      <w:r>
+        <w:t xml:space="preserve">Go to directory where you have </w:t>
+      </w:r>
+      <w:proofErr w:type="spellStart"/>
+      <w:r>
+        <w:t>Dockerfile</w:t>
+      </w:r>
+      <w:proofErr w:type="spellEnd"/>
+    </w:p>
+    <w:p>
+      <w:proofErr w:type="spellStart"/>
+      <w:r>
+        <w:t>sudo</w:t>
+      </w:r>
+      <w:proofErr w:type="spellEnd"/>
+      <w:r>
+        <w:t xml:space="preserve"> docker build –tag </w:t>
+      </w:r>
+      <w:proofErr w:type="spellStart"/>
+      <w:proofErr w:type="gramStart"/>
+      <w:r>
+        <w:t>helloworldexample</w:t>
+      </w:r>
+      <w:proofErr w:type="spellEnd"/>
+      <w:r>
+        <w:t xml:space="preserve"> .</w:t>
+      </w:r>
+      <w:proofErr w:type="gramEnd"/>
+    </w:p>
+    <w:p>
+      <w:proofErr w:type="spellStart"/>
+      <w:r>
+        <w:t>sudo</w:t>
+      </w:r>
+      <w:proofErr w:type="spellEnd"/>
+      <w:r>
+        <w:t xml:space="preserve"> docker images</w:t>
+      </w:r>
+    </w:p>
     <w:sectPr>
       <w:pgSz w:w="11906" w:h="16838"/>
       <w:pgMar w:top="1440" w:right="1440" w:bottom="1440" w:left="1440" w:header="708" w:footer="708" w:gutter="0"/>
@@ -1107,6 +1468,29 @@
     <w:basedOn w:val="DefaultParagraphFont"/>
     <w:rsid w:val="00D53001"/>
   </w:style>
+  <w:style w:type="character" w:styleId="Hyperlink">
+    <w:name w:val="Hyperlink"/>
+    <w:basedOn w:val="DefaultParagraphFont"/>
+    <w:uiPriority w:val="99"/>
+    <w:unhideWhenUsed/>
+    <w:rsid w:val="002059FE"/>
+    <w:rPr>
+      <w:color w:val="0563C1" w:themeColor="hyperlink"/>
+      <w:u w:val="single"/>
+    </w:rPr>
+  </w:style>
+  <w:style w:type="character" w:styleId="UnresolvedMention">
+    <w:name w:val="Unresolved Mention"/>
+    <w:basedOn w:val="DefaultParagraphFont"/>
+    <w:uiPriority w:val="99"/>
+    <w:semiHidden/>
+    <w:unhideWhenUsed/>
+    <w:rsid w:val="002059FE"/>
+    <w:rPr>
+      <w:color w:val="605E5C"/>
+      <w:shd w:val="clear" w:color="auto" w:fill="E1DFDD"/>
+    </w:rPr>
+  </w:style>
 </w:styles>
 </file>
 

</xml_diff>

<commit_message>
Installations step for Java 17
</commit_message>
<xml_diff>
--- a/EC2 Instance Creation Steps in Lab.docx
+++ b/EC2 Instance Creation Steps in Lab.docx
@@ -473,47 +473,12 @@
       </w:r>
     </w:p>
     <w:p>
-      <w:proofErr w:type="spellStart"/>
-      <w:r>
-        <w:t>sudo</w:t>
-      </w:r>
-      <w:proofErr w:type="spellEnd"/>
-      <w:r>
-        <w:t xml:space="preserve"> apt update</w:t>
+      <w:r>
+        <w:t>sudo apt update</w:t>
       </w:r>
     </w:p>
     <w:p>
       <w:pPr>
-        <w:tabs>
-          <w:tab w:val="left" w:pos="916"/>
-          <w:tab w:val="left" w:pos="1832"/>
-          <w:tab w:val="left" w:pos="2748"/>
-          <w:tab w:val="left" w:pos="3664"/>
-          <w:tab w:val="left" w:pos="4580"/>
-          <w:tab w:val="left" w:pos="5496"/>
-          <w:tab w:val="left" w:pos="6412"/>
-          <w:tab w:val="left" w:pos="7328"/>
-          <w:tab w:val="left" w:pos="8244"/>
-          <w:tab w:val="left" w:pos="9160"/>
-          <w:tab w:val="left" w:pos="10076"/>
-          <w:tab w:val="left" w:pos="10992"/>
-          <w:tab w:val="left" w:pos="11908"/>
-          <w:tab w:val="left" w:pos="12824"/>
-          <w:tab w:val="left" w:pos="13740"/>
-          <w:tab w:val="left" w:pos="14656"/>
-        </w:tabs>
-        <w:spacing w:after="0" w:line="240" w:lineRule="auto"/>
-        <w:textAlignment w:val="baseline"/>
-        <w:rPr>
-          <w:rFonts w:ascii="var(--ff-mono)" w:eastAsia="Times New Roman" w:hAnsi="var(--ff-mono)" w:cs="Courier New"/>
-          <w:kern w:val="0"/>
-          <w:sz w:val="20"/>
-          <w:lang w:eastAsia="en-IN"/>
-          <w14:ligatures w14:val="none"/>
-        </w:rPr>
-      </w:pPr>
-      <w:proofErr w:type="spellStart"/>
-      <w:r>
         <w:rPr>
           <w:rFonts w:ascii="inherit" w:eastAsia="Times New Roman" w:hAnsi="inherit" w:cs="Courier New"/>
           <w:kern w:val="0"/>
@@ -522,9 +487,7 @@
           <w:lang w:eastAsia="en-IN"/>
           <w14:ligatures w14:val="none"/>
         </w:rPr>
-        <w:t>sudo</w:t>
-      </w:r>
-      <w:proofErr w:type="spellEnd"/>
+      </w:pPr>
       <w:r>
         <w:rPr>
           <w:rFonts w:ascii="inherit" w:eastAsia="Times New Roman" w:hAnsi="inherit" w:cs="Courier New"/>
@@ -534,7 +497,7 @@
           <w:lang w:eastAsia="en-IN"/>
           <w14:ligatures w14:val="none"/>
         </w:rPr>
-        <w:t xml:space="preserve"> apt-get install openjdk-8-jdk</w:t>
+        <w:t>sudo apt install openjdk-17-jdk</w:t>
       </w:r>
     </w:p>
     <w:p>
@@ -566,43 +529,45 @@
           <w:rFonts w:ascii="inherit" w:hAnsi="inherit"/>
           <w:bdr w:val="none" w:sz="0" w:space="0" w:color="auto" w:frame="1"/>
         </w:rPr>
-        <w:t>/</w:t>
-      </w:r>
-      <w:proofErr w:type="spellStart"/>
-      <w:r>
+        <w:t>/usr/lib/jvm/java-17-openjdk-amd64</w:t>
+      </w:r>
+    </w:p>
+    <w:p>
+      <w:pPr>
+        <w:pStyle w:val="HTMLPreformatted"/>
+        <w:textAlignment w:val="baseline"/>
         <w:rPr>
           <w:rStyle w:val="HTMLCode"/>
           <w:rFonts w:ascii="inherit" w:hAnsi="inherit"/>
           <w:bdr w:val="none" w:sz="0" w:space="0" w:color="auto" w:frame="1"/>
         </w:rPr>
-        <w:t>usr</w:t>
-      </w:r>
-      <w:proofErr w:type="spellEnd"/>
+      </w:pPr>
       <w:r>
         <w:rPr>
           <w:rStyle w:val="HTMLCode"/>
           <w:rFonts w:ascii="inherit" w:hAnsi="inherit"/>
           <w:bdr w:val="none" w:sz="0" w:space="0" w:color="auto" w:frame="1"/>
         </w:rPr>
-        <w:t>/lib/</w:t>
-      </w:r>
-      <w:proofErr w:type="spellStart"/>
-      <w:r>
+        <w:t xml:space="preserve">or </w:t>
+      </w:r>
+    </w:p>
+    <w:p>
+      <w:pPr>
+        <w:pStyle w:val="HTMLPreformatted"/>
+        <w:textAlignment w:val="baseline"/>
         <w:rPr>
           <w:rStyle w:val="HTMLCode"/>
           <w:rFonts w:ascii="inherit" w:hAnsi="inherit"/>
           <w:bdr w:val="none" w:sz="0" w:space="0" w:color="auto" w:frame="1"/>
         </w:rPr>
-        <w:t>jvm</w:t>
-      </w:r>
-      <w:proofErr w:type="spellEnd"/>
+      </w:pPr>
       <w:r>
         <w:rPr>
           <w:rStyle w:val="HTMLCode"/>
           <w:rFonts w:ascii="inherit" w:hAnsi="inherit"/>
           <w:bdr w:val="none" w:sz="0" w:space="0" w:color="auto" w:frame="1"/>
         </w:rPr>
-        <w:t>/java-1.8.0-openjdk-amd64</w:t>
+        <w:t>sudo nano /etc/environment</w:t>
       </w:r>
     </w:p>
     <w:p>
@@ -621,7 +586,7 @@
           <w:rFonts w:ascii="inherit" w:hAnsi="inherit"/>
           <w:bdr w:val="none" w:sz="0" w:space="0" w:color="auto" w:frame="1"/>
         </w:rPr>
-        <w:t xml:space="preserve">or </w:t>
+        <w:t xml:space="preserve">paste JAVA_HOME in path variable as below </w:t>
       </w:r>
     </w:p>
     <w:p>
@@ -634,63 +599,17 @@
           <w:bdr w:val="none" w:sz="0" w:space="0" w:color="auto" w:frame="1"/>
         </w:rPr>
       </w:pPr>
-      <w:proofErr w:type="spellStart"/>
       <w:r>
         <w:rPr>
           <w:rStyle w:val="HTMLCode"/>
           <w:rFonts w:ascii="inherit" w:hAnsi="inherit"/>
           <w:bdr w:val="none" w:sz="0" w:space="0" w:color="auto" w:frame="1"/>
         </w:rPr>
-        <w:t>sudo</w:t>
-      </w:r>
-      <w:proofErr w:type="spellEnd"/>
-      <w:r>
-        <w:rPr>
-          <w:rStyle w:val="HTMLCode"/>
-          <w:rFonts w:ascii="inherit" w:hAnsi="inherit"/>
-          <w:bdr w:val="none" w:sz="0" w:space="0" w:color="auto" w:frame="1"/>
-        </w:rPr>
-        <w:t xml:space="preserve"> nano /etc/environment</w:t>
-      </w:r>
-    </w:p>
-    <w:p>
-      <w:pPr>
-        <w:pStyle w:val="HTMLPreformatted"/>
-        <w:textAlignment w:val="baseline"/>
-        <w:rPr>
-          <w:rStyle w:val="HTMLCode"/>
-          <w:rFonts w:ascii="inherit" w:hAnsi="inherit"/>
-          <w:bdr w:val="none" w:sz="0" w:space="0" w:color="auto" w:frame="1"/>
-        </w:rPr>
-      </w:pPr>
-      <w:r>
-        <w:rPr>
-          <w:rStyle w:val="HTMLCode"/>
-          <w:rFonts w:ascii="inherit" w:hAnsi="inherit"/>
-          <w:bdr w:val="none" w:sz="0" w:space="0" w:color="auto" w:frame="1"/>
-        </w:rPr>
-        <w:t xml:space="preserve">paste JAVA_HOME in path variable as below </w:t>
-      </w:r>
-    </w:p>
-    <w:p>
-      <w:pPr>
-        <w:pStyle w:val="HTMLPreformatted"/>
-        <w:textAlignment w:val="baseline"/>
-        <w:rPr>
-          <w:rStyle w:val="HTMLCode"/>
-          <w:rFonts w:ascii="inherit" w:hAnsi="inherit"/>
-          <w:bdr w:val="none" w:sz="0" w:space="0" w:color="auto" w:frame="1"/>
-        </w:rPr>
-      </w:pPr>
-      <w:r>
-        <w:rPr>
-          <w:noProof/>
-        </w:rPr>
         <w:drawing>
-          <wp:inline distT="0" distB="0" distL="0" distR="0" wp14:anchorId="07180015" wp14:editId="172AD45B">
-            <wp:extent cx="5731510" cy="3223895"/>
+          <wp:inline distT="0" distB="0" distL="0" distR="0" wp14:anchorId="2A1F05AA" wp14:editId="3D065745">
+            <wp:extent cx="5731510" cy="2080895"/>
             <wp:effectExtent l="0" t="0" r="2540" b="0"/>
-            <wp:docPr id="526729124" name="Picture 1"/>
+            <wp:docPr id="331485778" name="Picture 1"/>
             <wp:cNvGraphicFramePr>
               <a:graphicFrameLocks xmlns:a="http://schemas.openxmlformats.org/drawingml/2006/main" noChangeAspect="1"/>
             </wp:cNvGraphicFramePr>
@@ -698,7 +617,7 @@
               <a:graphicData uri="http://schemas.openxmlformats.org/drawingml/2006/picture">
                 <pic:pic xmlns:pic="http://schemas.openxmlformats.org/drawingml/2006/picture">
                   <pic:nvPicPr>
-                    <pic:cNvPr id="526729124" name=""/>
+                    <pic:cNvPr id="331485778" name=""/>
                     <pic:cNvPicPr/>
                   </pic:nvPicPr>
                   <pic:blipFill>
@@ -710,7 +629,7 @@
                   <pic:spPr>
                     <a:xfrm>
                       <a:off x="0" y="0"/>
-                      <a:ext cx="5731510" cy="3223895"/>
+                      <a:ext cx="5731510" cy="2080895"/>
                     </a:xfrm>
                     <a:prstGeom prst="rect">
                       <a:avLst/>
@@ -741,23 +660,18 @@
     <w:p/>
     <w:p>
       <w:r>
+        <w:t>Now install git</w:t>
+      </w:r>
+    </w:p>
+    <w:p>
+      <w:r>
+        <w:t>sudo apt install git</w:t>
+      </w:r>
+    </w:p>
+    <w:p/>
+    <w:p>
+      <w:r>
         <w:lastRenderedPageBreak/>
-        <w:t>Now install git</w:t>
-      </w:r>
-    </w:p>
-    <w:p>
-      <w:proofErr w:type="spellStart"/>
-      <w:r>
-        <w:t>sudo</w:t>
-      </w:r>
-      <w:proofErr w:type="spellEnd"/>
-      <w:r>
-        <w:t xml:space="preserve"> apt install git</w:t>
-      </w:r>
-    </w:p>
-    <w:p/>
-    <w:p>
-      <w:r>
         <w:t>git –version</w:t>
       </w:r>
     </w:p>
@@ -768,30 +682,12 @@
     </w:p>
     <w:p>
       <w:r>
-        <w:t>git config --global user.name "</w:t>
-      </w:r>
-      <w:proofErr w:type="spellStart"/>
-      <w:r>
-        <w:t>techelly</w:t>
-      </w:r>
-      <w:proofErr w:type="spellEnd"/>
-      <w:r>
-        <w:t>"</w:t>
-      </w:r>
-    </w:p>
-    <w:p>
-      <w:r>
-        <w:t xml:space="preserve">git config --global </w:t>
-      </w:r>
-      <w:proofErr w:type="spellStart"/>
-      <w:proofErr w:type="gramStart"/>
-      <w:r>
-        <w:t>user.email</w:t>
-      </w:r>
-      <w:proofErr w:type="spellEnd"/>
-      <w:proofErr w:type="gramEnd"/>
-      <w:r>
-        <w:t xml:space="preserve"> </w:t>
+        <w:t>git config --global user.name "techelly"</w:t>
+      </w:r>
+    </w:p>
+    <w:p>
+      <w:r>
+        <w:t xml:space="preserve">git config --global user.email </w:t>
       </w:r>
       <w:hyperlink r:id="rId16" w:history="1">
         <w:r>
@@ -810,16 +706,11 @@
     </w:p>
     <w:p>
       <w:r>
-        <w:t xml:space="preserve">Go </w:t>
-      </w:r>
-      <w:proofErr w:type="gramStart"/>
-      <w:r>
-        <w:t xml:space="preserve">to  </w:t>
+        <w:t xml:space="preserve">Go to  </w:t>
       </w:r>
       <w:r>
         <w:t>https://maven.apache.org/download.cgi</w:t>
       </w:r>
-      <w:proofErr w:type="gramEnd"/>
     </w:p>
     <w:p>
       <w:r>
@@ -832,13 +723,8 @@
       </w:r>
     </w:p>
     <w:p>
-      <w:proofErr w:type="spellStart"/>
-      <w:r>
-        <w:t>wget</w:t>
-      </w:r>
-      <w:proofErr w:type="spellEnd"/>
-      <w:r>
-        <w:t xml:space="preserve"> </w:t>
+      <w:r>
+        <w:t xml:space="preserve">wget </w:t>
       </w:r>
       <w:hyperlink r:id="rId17" w:history="1">
         <w:r>
@@ -851,15 +737,7 @@
     </w:p>
     <w:p>
       <w:r>
-        <w:t>tar -</w:t>
-      </w:r>
-      <w:proofErr w:type="spellStart"/>
-      <w:r>
-        <w:t>xvf</w:t>
-      </w:r>
-      <w:proofErr w:type="spellEnd"/>
-      <w:r>
-        <w:t xml:space="preserve"> apache-maven-3.9.2-bin.tar.gz</w:t>
+        <w:t>tar -xvf apache-maven-3.9.2-bin.tar.gz</w:t>
       </w:r>
     </w:p>
     <w:p/>
@@ -875,45 +753,23 @@
     </w:p>
     <w:p>
       <w:r>
-        <w:t>export PATH="$M2_HOME/</w:t>
-      </w:r>
-      <w:proofErr w:type="gramStart"/>
-      <w:r>
-        <w:t>bin:$</w:t>
-      </w:r>
-      <w:proofErr w:type="gramEnd"/>
-      <w:r>
-        <w:t>PATH"</w:t>
-      </w:r>
-    </w:p>
-    <w:p>
-      <w:proofErr w:type="spellStart"/>
-      <w:r>
-        <w:t>sudo</w:t>
-      </w:r>
-      <w:proofErr w:type="spellEnd"/>
-      <w:r>
-        <w:t xml:space="preserve"> docker build --tag </w:t>
-      </w:r>
-      <w:proofErr w:type="spellStart"/>
-      <w:proofErr w:type="gramStart"/>
+        <w:t>export PATH="$M2_HOME/bin:$PATH"</w:t>
+      </w:r>
+    </w:p>
+    <w:p>
+      <w:r>
+        <w:t xml:space="preserve">sudo docker build --tag </w:t>
+      </w:r>
       <w:r>
         <w:t>helloworldexample</w:t>
       </w:r>
-      <w:proofErr w:type="spellEnd"/>
       <w:r>
         <w:t xml:space="preserve"> .</w:t>
       </w:r>
-      <w:proofErr w:type="gramEnd"/>
-    </w:p>
-    <w:p>
-      <w:proofErr w:type="spellStart"/>
-      <w:r>
-        <w:t>mvn</w:t>
-      </w:r>
-      <w:proofErr w:type="spellEnd"/>
-      <w:r>
-        <w:t xml:space="preserve"> install</w:t>
+    </w:p>
+    <w:p>
+      <w:r>
+        <w:t>mvn install</w:t>
       </w:r>
     </w:p>
     <w:p>
@@ -923,42 +779,17 @@
     </w:p>
     <w:p>
       <w:r>
-        <w:t xml:space="preserve">Go to directory where you have </w:t>
-      </w:r>
-      <w:proofErr w:type="spellStart"/>
-      <w:r>
-        <w:t>Dockerfile</w:t>
-      </w:r>
-      <w:proofErr w:type="spellEnd"/>
-    </w:p>
-    <w:p>
-      <w:proofErr w:type="spellStart"/>
-      <w:r>
-        <w:t>sudo</w:t>
-      </w:r>
-      <w:proofErr w:type="spellEnd"/>
-      <w:r>
-        <w:t xml:space="preserve"> docker build –tag </w:t>
-      </w:r>
-      <w:proofErr w:type="spellStart"/>
-      <w:proofErr w:type="gramStart"/>
-      <w:r>
-        <w:t>helloworldexample</w:t>
-      </w:r>
-      <w:proofErr w:type="spellEnd"/>
-      <w:r>
-        <w:t xml:space="preserve"> .</w:t>
-      </w:r>
-      <w:proofErr w:type="gramEnd"/>
-    </w:p>
-    <w:p>
-      <w:proofErr w:type="spellStart"/>
-      <w:r>
-        <w:t>sudo</w:t>
-      </w:r>
-      <w:proofErr w:type="spellEnd"/>
-      <w:r>
-        <w:t xml:space="preserve"> docker images</w:t>
+        <w:t>Go to directory where you have Dockerfile</w:t>
+      </w:r>
+    </w:p>
+    <w:p>
+      <w:r>
+        <w:t>sudo docker build –tag helloworldexample .</w:t>
+      </w:r>
+    </w:p>
+    <w:p>
+      <w:r>
+        <w:t>sudo docker images</w:t>
       </w:r>
     </w:p>
     <w:sectPr>

</xml_diff>

<commit_message>
Running spring boot application using maven
</commit_message>
<xml_diff>
--- a/EC2 Instance Creation Steps in Lab.docx
+++ b/EC2 Instance Creation Steps in Lab.docx
@@ -473,8 +473,13 @@
       </w:r>
     </w:p>
     <w:p>
-      <w:r>
-        <w:t>sudo apt update</w:t>
+      <w:proofErr w:type="spellStart"/>
+      <w:r>
+        <w:t>sudo</w:t>
+      </w:r>
+      <w:proofErr w:type="spellEnd"/>
+      <w:r>
+        <w:t xml:space="preserve"> apt update</w:t>
       </w:r>
     </w:p>
     <w:p>
@@ -488,6 +493,7 @@
           <w14:ligatures w14:val="none"/>
         </w:rPr>
       </w:pPr>
+      <w:proofErr w:type="spellStart"/>
       <w:r>
         <w:rPr>
           <w:rFonts w:ascii="inherit" w:eastAsia="Times New Roman" w:hAnsi="inherit" w:cs="Courier New"/>
@@ -497,7 +503,19 @@
           <w:lang w:eastAsia="en-IN"/>
           <w14:ligatures w14:val="none"/>
         </w:rPr>
-        <w:t>sudo apt install openjdk-17-jdk</w:t>
+        <w:t>sudo</w:t>
+      </w:r>
+      <w:proofErr w:type="spellEnd"/>
+      <w:r>
+        <w:rPr>
+          <w:rFonts w:ascii="inherit" w:eastAsia="Times New Roman" w:hAnsi="inherit" w:cs="Courier New"/>
+          <w:kern w:val="0"/>
+          <w:sz w:val="20"/>
+          <w:bdr w:val="none" w:sz="0" w:space="0" w:color="auto" w:frame="1"/>
+          <w:lang w:eastAsia="en-IN"/>
+          <w14:ligatures w14:val="none"/>
+        </w:rPr>
+        <w:t xml:space="preserve"> apt install openjdk-17-jdk</w:t>
       </w:r>
     </w:p>
     <w:p>
@@ -529,7 +547,43 @@
           <w:rFonts w:ascii="inherit" w:hAnsi="inherit"/>
           <w:bdr w:val="none" w:sz="0" w:space="0" w:color="auto" w:frame="1"/>
         </w:rPr>
-        <w:t>/usr/lib/jvm/java-17-openjdk-amd64</w:t>
+        <w:t>/</w:t>
+      </w:r>
+      <w:proofErr w:type="spellStart"/>
+      <w:r>
+        <w:rPr>
+          <w:rStyle w:val="HTMLCode"/>
+          <w:rFonts w:ascii="inherit" w:hAnsi="inherit"/>
+          <w:bdr w:val="none" w:sz="0" w:space="0" w:color="auto" w:frame="1"/>
+        </w:rPr>
+        <w:t>usr</w:t>
+      </w:r>
+      <w:proofErr w:type="spellEnd"/>
+      <w:r>
+        <w:rPr>
+          <w:rStyle w:val="HTMLCode"/>
+          <w:rFonts w:ascii="inherit" w:hAnsi="inherit"/>
+          <w:bdr w:val="none" w:sz="0" w:space="0" w:color="auto" w:frame="1"/>
+        </w:rPr>
+        <w:t>/lib/</w:t>
+      </w:r>
+      <w:proofErr w:type="spellStart"/>
+      <w:r>
+        <w:rPr>
+          <w:rStyle w:val="HTMLCode"/>
+          <w:rFonts w:ascii="inherit" w:hAnsi="inherit"/>
+          <w:bdr w:val="none" w:sz="0" w:space="0" w:color="auto" w:frame="1"/>
+        </w:rPr>
+        <w:t>jvm</w:t>
+      </w:r>
+      <w:proofErr w:type="spellEnd"/>
+      <w:r>
+        <w:rPr>
+          <w:rStyle w:val="HTMLCode"/>
+          <w:rFonts w:ascii="inherit" w:hAnsi="inherit"/>
+          <w:bdr w:val="none" w:sz="0" w:space="0" w:color="auto" w:frame="1"/>
+        </w:rPr>
+        <w:t>/java-17-openjdk-amd64</w:t>
       </w:r>
     </w:p>
     <w:p>
@@ -561,13 +615,23 @@
           <w:bdr w:val="none" w:sz="0" w:space="0" w:color="auto" w:frame="1"/>
         </w:rPr>
       </w:pPr>
+      <w:proofErr w:type="spellStart"/>
       <w:r>
         <w:rPr>
           <w:rStyle w:val="HTMLCode"/>
           <w:rFonts w:ascii="inherit" w:hAnsi="inherit"/>
           <w:bdr w:val="none" w:sz="0" w:space="0" w:color="auto" w:frame="1"/>
         </w:rPr>
-        <w:t>sudo nano /etc/environment</w:t>
+        <w:t>sudo</w:t>
+      </w:r>
+      <w:proofErr w:type="spellEnd"/>
+      <w:r>
+        <w:rPr>
+          <w:rStyle w:val="HTMLCode"/>
+          <w:rFonts w:ascii="inherit" w:hAnsi="inherit"/>
+          <w:bdr w:val="none" w:sz="0" w:space="0" w:color="auto" w:frame="1"/>
+        </w:rPr>
+        <w:t xml:space="preserve"> nano /etc/environment</w:t>
       </w:r>
     </w:p>
     <w:p>
@@ -603,6 +667,7 @@
         <w:rPr>
           <w:rStyle w:val="HTMLCode"/>
           <w:rFonts w:ascii="inherit" w:hAnsi="inherit"/>
+          <w:noProof/>
           <w:bdr w:val="none" w:sz="0" w:space="0" w:color="auto" w:frame="1"/>
         </w:rPr>
         <w:drawing>
@@ -664,8 +729,13 @@
       </w:r>
     </w:p>
     <w:p>
-      <w:r>
-        <w:t>sudo apt install git</w:t>
+      <w:proofErr w:type="spellStart"/>
+      <w:r>
+        <w:t>sudo</w:t>
+      </w:r>
+      <w:proofErr w:type="spellEnd"/>
+      <w:r>
+        <w:t xml:space="preserve"> apt install git</w:t>
       </w:r>
     </w:p>
     <w:p/>
@@ -682,12 +752,30 @@
     </w:p>
     <w:p>
       <w:r>
-        <w:t>git config --global user.name "techelly"</w:t>
-      </w:r>
-    </w:p>
-    <w:p>
-      <w:r>
-        <w:t xml:space="preserve">git config --global user.email </w:t>
+        <w:t>git config --global user.name "</w:t>
+      </w:r>
+      <w:proofErr w:type="spellStart"/>
+      <w:r>
+        <w:t>techelly</w:t>
+      </w:r>
+      <w:proofErr w:type="spellEnd"/>
+      <w:r>
+        <w:t>"</w:t>
+      </w:r>
+    </w:p>
+    <w:p>
+      <w:r>
+        <w:t xml:space="preserve">git config --global </w:t>
+      </w:r>
+      <w:proofErr w:type="spellStart"/>
+      <w:proofErr w:type="gramStart"/>
+      <w:r>
+        <w:t>user.email</w:t>
+      </w:r>
+      <w:proofErr w:type="spellEnd"/>
+      <w:proofErr w:type="gramEnd"/>
+      <w:r>
+        <w:t xml:space="preserve"> </w:t>
       </w:r>
       <w:hyperlink r:id="rId16" w:history="1">
         <w:r>
@@ -706,11 +794,16 @@
     </w:p>
     <w:p>
       <w:r>
-        <w:t xml:space="preserve">Go to  </w:t>
+        <w:t xml:space="preserve">Go </w:t>
+      </w:r>
+      <w:proofErr w:type="gramStart"/>
+      <w:r>
+        <w:t xml:space="preserve">to  </w:t>
       </w:r>
       <w:r>
         <w:t>https://maven.apache.org/download.cgi</w:t>
       </w:r>
+      <w:proofErr w:type="gramEnd"/>
     </w:p>
     <w:p>
       <w:r>
@@ -723,8 +816,13 @@
       </w:r>
     </w:p>
     <w:p>
-      <w:r>
-        <w:t xml:space="preserve">wget </w:t>
+      <w:proofErr w:type="spellStart"/>
+      <w:r>
+        <w:t>wget</w:t>
+      </w:r>
+      <w:proofErr w:type="spellEnd"/>
+      <w:r>
+        <w:t xml:space="preserve"> </w:t>
       </w:r>
       <w:hyperlink r:id="rId17" w:history="1">
         <w:r>
@@ -737,7 +835,15 @@
     </w:p>
     <w:p>
       <w:r>
-        <w:t>tar -xvf apache-maven-3.9.2-bin.tar.gz</w:t>
+        <w:t>tar -</w:t>
+      </w:r>
+      <w:proofErr w:type="spellStart"/>
+      <w:r>
+        <w:t>xvf</w:t>
+      </w:r>
+      <w:proofErr w:type="spellEnd"/>
+      <w:r>
+        <w:t xml:space="preserve"> apache-maven-3.9.2-bin.tar.gz</w:t>
       </w:r>
     </w:p>
     <w:p/>
@@ -753,43 +859,164 @@
     </w:p>
     <w:p>
       <w:r>
-        <w:t>export PATH="$M2_HOME/bin:$PATH"</w:t>
-      </w:r>
-    </w:p>
-    <w:p>
-      <w:r>
-        <w:t xml:space="preserve">sudo docker build --tag </w:t>
-      </w:r>
+        <w:t>export PATH="$M2_HOME/</w:t>
+      </w:r>
+      <w:proofErr w:type="gramStart"/>
+      <w:r>
+        <w:t>bin:$</w:t>
+      </w:r>
+      <w:proofErr w:type="gramEnd"/>
+      <w:r>
+        <w:t>PATH"</w:t>
+      </w:r>
+    </w:p>
+    <w:p>
+      <w:r>
+        <w:t xml:space="preserve">compile source code using </w:t>
+      </w:r>
+      <w:proofErr w:type="spellStart"/>
+      <w:r>
+        <w:t>mvn</w:t>
+      </w:r>
+      <w:proofErr w:type="spellEnd"/>
+      <w:r>
+        <w:t xml:space="preserve"> command as below</w:t>
+      </w:r>
+    </w:p>
+    <w:p>
+      <w:r>
+        <w:t xml:space="preserve">cd </w:t>
+      </w:r>
+      <w:proofErr w:type="spellStart"/>
       <w:r>
         <w:t>helloworldexample</w:t>
       </w:r>
+      <w:proofErr w:type="spellEnd"/>
+    </w:p>
+    <w:p>
+      <w:proofErr w:type="spellStart"/>
+      <w:r>
+        <w:t>mvn</w:t>
+      </w:r>
+      <w:proofErr w:type="spellEnd"/>
+      <w:r>
+        <w:t xml:space="preserve"> clean install</w:t>
+      </w:r>
+    </w:p>
+    <w:p>
+      <w:r>
+        <w:t xml:space="preserve">Run the application using </w:t>
+      </w:r>
+    </w:p>
+    <w:p>
+      <w:proofErr w:type="spellStart"/>
+      <w:r>
+        <w:t>mvn</w:t>
+      </w:r>
+      <w:proofErr w:type="spellEnd"/>
+      <w:r>
+        <w:t xml:space="preserve"> </w:t>
+      </w:r>
+      <w:proofErr w:type="spellStart"/>
+      <w:r>
+        <w:t>spring-</w:t>
+      </w:r>
+      <w:proofErr w:type="gramStart"/>
+      <w:r>
+        <w:t>boot:run</w:t>
+      </w:r>
+      <w:proofErr w:type="spellEnd"/>
+      <w:proofErr w:type="gramEnd"/>
+    </w:p>
+    <w:p>
+      <w:r>
+        <w:t xml:space="preserve">Open a new tab </w:t>
+      </w:r>
+    </w:p>
+    <w:p>
+      <w:r>
+        <w:t>http://</w:t>
+      </w:r>
+      <w:r>
+        <w:t>&lt;url&gt;</w:t>
+      </w:r>
+      <w:r>
+        <w:t>:8080/api/v1/greet/greeting</w:t>
+      </w:r>
+    </w:p>
+    <w:p/>
+    <w:p>
+      <w:r>
+        <w:t xml:space="preserve">Then create image of our </w:t>
+      </w:r>
+      <w:proofErr w:type="gramStart"/>
+      <w:r>
+        <w:t>application :</w:t>
+      </w:r>
+      <w:proofErr w:type="gramEnd"/>
+      <w:r>
+        <w:t xml:space="preserve"> </w:t>
+      </w:r>
+    </w:p>
+    <w:p>
+      <w:proofErr w:type="spellStart"/>
+      <w:r>
+        <w:t>sudo</w:t>
+      </w:r>
+      <w:proofErr w:type="spellEnd"/>
+      <w:r>
+        <w:t xml:space="preserve"> docker build --tag </w:t>
+      </w:r>
+      <w:proofErr w:type="spellStart"/>
+      <w:proofErr w:type="gramStart"/>
+      <w:r>
+        <w:t>helloworldexample</w:t>
+      </w:r>
+      <w:proofErr w:type="spellEnd"/>
       <w:r>
         <w:t xml:space="preserve"> .</w:t>
       </w:r>
-    </w:p>
-    <w:p>
-      <w:r>
-        <w:t>mvn install</w:t>
-      </w:r>
-    </w:p>
-    <w:p>
-      <w:r>
-        <w:t xml:space="preserve">in the pom.xml </w:t>
-      </w:r>
-    </w:p>
-    <w:p>
-      <w:r>
-        <w:t>Go to directory where you have Dockerfile</w:t>
-      </w:r>
-    </w:p>
-    <w:p>
-      <w:r>
-        <w:t>sudo docker build –tag helloworldexample .</w:t>
-      </w:r>
-    </w:p>
-    <w:p>
-      <w:r>
-        <w:t>sudo docker images</w:t>
+      <w:proofErr w:type="gramEnd"/>
+    </w:p>
+    <w:p/>
+    <w:p>
+      <w:r>
+        <w:t xml:space="preserve">Go to directory where you have </w:t>
+      </w:r>
+      <w:proofErr w:type="spellStart"/>
+      <w:r>
+        <w:t>Dockerfile</w:t>
+      </w:r>
+      <w:proofErr w:type="spellEnd"/>
+    </w:p>
+    <w:p>
+      <w:proofErr w:type="spellStart"/>
+      <w:r>
+        <w:t>sudo</w:t>
+      </w:r>
+      <w:proofErr w:type="spellEnd"/>
+      <w:r>
+        <w:t xml:space="preserve"> docker build –tag </w:t>
+      </w:r>
+      <w:proofErr w:type="spellStart"/>
+      <w:proofErr w:type="gramStart"/>
+      <w:r>
+        <w:t>helloworldexample</w:t>
+      </w:r>
+      <w:proofErr w:type="spellEnd"/>
+      <w:r>
+        <w:t xml:space="preserve"> .</w:t>
+      </w:r>
+      <w:proofErr w:type="gramEnd"/>
+    </w:p>
+    <w:p>
+      <w:proofErr w:type="spellStart"/>
+      <w:r>
+        <w:t>sudo</w:t>
+      </w:r>
+      <w:proofErr w:type="spellEnd"/>
+      <w:r>
+        <w:t xml:space="preserve"> docker images</w:t>
       </w:r>
     </w:p>
     <w:sectPr>

</xml_diff>